<commit_message>
toan tu 3 ngoi
</commit_message>
<xml_diff>
--- a/buoi1.docx
+++ b/buoi1.docx
@@ -57,52 +57,52 @@
       </w:r>
       <w:r>
         <w:tab/>
-        <w:t>// your code goes here</w:t>
-      </w:r>
-    </w:p>
-    <w:p>
-      <w:r>
-        <w:tab/>
-      </w:r>
-      <w:r>
-        <w:tab/>
-        <w:t>// 1 : Khai bao biến</w:t>
-      </w:r>
-    </w:p>
-    <w:p>
-      <w:r>
-        <w:tab/>
-      </w:r>
-      <w:r>
-        <w:tab/>
-        <w:t>// kieudulieu tenbien</w:t>
-      </w:r>
-    </w:p>
-    <w:p>
-      <w:r>
-        <w:tab/>
-      </w:r>
-      <w:r>
-        <w:tab/>
-        <w:t>// Kiểu dữ liệu trong java:</w:t>
-      </w:r>
-    </w:p>
-    <w:p>
-      <w:r>
-        <w:tab/>
-      </w:r>
-      <w:r>
-        <w:tab/>
-        <w:t>// char , int ,long , float , double , boolean : primities</w:t>
-      </w:r>
-    </w:p>
-    <w:p>
-      <w:r>
-        <w:tab/>
-      </w:r>
-      <w:r>
-        <w:tab/>
-        <w:t>// String , Integer , Long , Float , Double , Boolean : object</w:t>
+        <w:t>/* your code goes here</w:t>
+      </w:r>
+    </w:p>
+    <w:p>
+      <w:r>
+        <w:tab/>
+      </w:r>
+      <w:r>
+        <w:tab/>
+        <w:t>1 : Khai bao biến</w:t>
+      </w:r>
+    </w:p>
+    <w:p>
+      <w:r>
+        <w:tab/>
+      </w:r>
+      <w:r>
+        <w:tab/>
+        <w:t>kieudulieu tenbien</w:t>
+      </w:r>
+    </w:p>
+    <w:p>
+      <w:r>
+        <w:tab/>
+      </w:r>
+      <w:r>
+        <w:tab/>
+        <w:t>Kiểu dữ liệu trong java:</w:t>
+      </w:r>
+    </w:p>
+    <w:p>
+      <w:r>
+        <w:tab/>
+      </w:r>
+      <w:r>
+        <w:tab/>
+        <w:t>char , int ,long , float , double , boolean : primities</w:t>
+      </w:r>
+    </w:p>
+    <w:p>
+      <w:r>
+        <w:tab/>
+      </w:r>
+      <w:r>
+        <w:tab/>
+        <w:t>String , Integer , Long , Float , Double , Boolean : object</w:t>
       </w:r>
     </w:p>
     <w:p>
@@ -202,6 +202,451 @@
       <w:r>
         <w:tab/>
         <w:t>System.out.println(isReal);</w:t>
+      </w:r>
+    </w:p>
+    <w:p>
+      <w:r>
+        <w:tab/>
+      </w:r>
+      <w:r>
+        <w:tab/>
+        <w:t>*/</w:t>
+      </w:r>
+    </w:p>
+    <w:p>
+      <w:r>
+        <w:tab/>
+      </w:r>
+      <w:r>
+        <w:tab/>
+        <w:t>// comment code : ctrl + / , /* */</w:t>
+      </w:r>
+    </w:p>
+    <w:p>
+      <w:r>
+        <w:tab/>
+      </w:r>
+      <w:r>
+        <w:tab/>
+      </w:r>
+    </w:p>
+    <w:p>
+      <w:r>
+        <w:tab/>
+      </w:r>
+      <w:r>
+        <w:tab/>
+        <w:t>//2 : Toán tử</w:t>
+      </w:r>
+    </w:p>
+    <w:p>
+      <w:r>
+        <w:tab/>
+      </w:r>
+      <w:r>
+        <w:tab/>
+        <w:t>// Toán hạng : 1,2,3</w:t>
+      </w:r>
+    </w:p>
+    <w:p>
+      <w:r>
+        <w:tab/>
+      </w:r>
+      <w:r>
+        <w:tab/>
+        <w:t>// Toán tử : + - * /</w:t>
+      </w:r>
+    </w:p>
+    <w:p>
+      <w:r>
+        <w:tab/>
+      </w:r>
+      <w:r>
+        <w:tab/>
+        <w:t>// Biểu thức : toán tử và toán hạng , có giá trị trả về</w:t>
+      </w:r>
+    </w:p>
+    <w:p>
+      <w:r>
+        <w:tab/>
+      </w:r>
+      <w:r>
+        <w:tab/>
+        <w:t>// int a = 10;</w:t>
+      </w:r>
+    </w:p>
+    <w:p>
+      <w:r>
+        <w:tab/>
+      </w:r>
+      <w:r>
+        <w:tab/>
+        <w:t>// int b = 10;</w:t>
+      </w:r>
+    </w:p>
+    <w:p>
+      <w:r>
+        <w:tab/>
+      </w:r>
+      <w:r>
+        <w:tab/>
+        <w:t>// int b = 5;</w:t>
+      </w:r>
+    </w:p>
+    <w:p>
+      <w:r>
+        <w:tab/>
+      </w:r>
+      <w:r>
+        <w:tab/>
+        <w:t>// int ketqua = a % b;</w:t>
+      </w:r>
+    </w:p>
+    <w:p>
+      <w:r>
+        <w:tab/>
+      </w:r>
+      <w:r>
+        <w:tab/>
+        <w:t xml:space="preserve">// a = a++; </w:t>
+      </w:r>
+    </w:p>
+    <w:p>
+      <w:r>
+        <w:tab/>
+      </w:r>
+      <w:r>
+        <w:tab/>
+        <w:t>// System.out.println(b);</w:t>
+      </w:r>
+    </w:p>
+    <w:p>
+      <w:r>
+        <w:tab/>
+      </w:r>
+      <w:r>
+        <w:tab/>
+        <w:t>// System.out.println(a);</w:t>
+      </w:r>
+    </w:p>
+    <w:p>
+      <w:r>
+        <w:tab/>
+      </w:r>
+      <w:r>
+        <w:tab/>
+        <w:t>// int ketqua = a++ - --b + ++b - b-- - a-- - a++ + a++ + b--;</w:t>
+      </w:r>
+    </w:p>
+    <w:p>
+      <w:r>
+        <w:tab/>
+      </w:r>
+      <w:r>
+        <w:tab/>
+        <w:t>// 10 - --b + ++b - b-- - a-- - a++ + a++ + b--; a = 11 , b = 10</w:t>
+      </w:r>
+    </w:p>
+    <w:p>
+      <w:r>
+        <w:tab/>
+      </w:r>
+      <w:r>
+        <w:tab/>
+        <w:t>// 10 - 9 + ++b - b-- - a-- - a++ + a++ + b--; a = 11 , b = 9</w:t>
+      </w:r>
+    </w:p>
+    <w:p>
+      <w:r>
+        <w:tab/>
+      </w:r>
+      <w:r>
+        <w:tab/>
+        <w:t>// 10 - 9 + 10 - b-- - a-- - a++ + a++ + b--; a = 11 , b = 10</w:t>
+      </w:r>
+    </w:p>
+    <w:p>
+      <w:r>
+        <w:tab/>
+      </w:r>
+      <w:r>
+        <w:tab/>
+        <w:t>// 10 - 9 + 10 - 10 - a-- - a++ + a++ + b--; a = 11 , b = 9</w:t>
+      </w:r>
+    </w:p>
+    <w:p>
+      <w:r>
+        <w:tab/>
+      </w:r>
+      <w:r>
+        <w:tab/>
+        <w:t>// 10 - 9 + 10 - 10 - 11 - a++ + a++ + b--; a = 10 , b = 9</w:t>
+      </w:r>
+    </w:p>
+    <w:p>
+      <w:r>
+        <w:tab/>
+      </w:r>
+      <w:r>
+        <w:tab/>
+        <w:t>// 10 - 9 + 10 - 10 - 11 - 10 + a++ + b--; a = 11 , b = 9</w:t>
+      </w:r>
+    </w:p>
+    <w:p>
+      <w:r>
+        <w:tab/>
+      </w:r>
+      <w:r>
+        <w:tab/>
+        <w:t>// 10 - 9 + 10 - 10 - 11 - 10 + 11 + 9 ; a = 12 , b = 8</w:t>
+      </w:r>
+    </w:p>
+    <w:p>
+      <w:r>
+        <w:lastRenderedPageBreak/>
+        <w:tab/>
+      </w:r>
+      <w:r>
+        <w:tab/>
+        <w:t>// 1 - 1 = 0</w:t>
+      </w:r>
+    </w:p>
+    <w:p>
+      <w:r>
+        <w:tab/>
+      </w:r>
+      <w:r>
+        <w:tab/>
+        <w:t>// ? 10 , 2</w:t>
+      </w:r>
+    </w:p>
+    <w:p>
+      <w:r>
+        <w:tab/>
+      </w:r>
+      <w:r>
+        <w:tab/>
+        <w:t>// System.out.print(ketqua);</w:t>
+      </w:r>
+    </w:p>
+    <w:p>
+      <w:r>
+        <w:tab/>
+      </w:r>
+      <w:r>
+        <w:tab/>
+      </w:r>
+    </w:p>
+    <w:p>
+      <w:r>
+        <w:tab/>
+      </w:r>
+      <w:r>
+        <w:tab/>
+        <w:t>// 3 : Câu điều kiện</w:t>
+      </w:r>
+    </w:p>
+    <w:p>
+      <w:r>
+        <w:tab/>
+      </w:r>
+      <w:r>
+        <w:tab/>
+        <w:t>// int a = 10;</w:t>
+      </w:r>
+    </w:p>
+    <w:p>
+      <w:r>
+        <w:tab/>
+      </w:r>
+      <w:r>
+        <w:tab/>
+        <w:t>// int b = 10;</w:t>
+      </w:r>
+    </w:p>
+    <w:p>
+      <w:r>
+        <w:tab/>
+      </w:r>
+      <w:r>
+        <w:tab/>
+      </w:r>
+    </w:p>
+    <w:p>
+      <w:r>
+        <w:tab/>
+      </w:r>
+      <w:r>
+        <w:tab/>
+        <w:t>// {} : block scope sử dụng khi có 2 đoạn lệnh trở lên</w:t>
+      </w:r>
+    </w:p>
+    <w:p>
+      <w:r>
+        <w:tab/>
+      </w:r>
+      <w:r>
+        <w:tab/>
+      </w:r>
+    </w:p>
+    <w:p>
+      <w:r>
+        <w:tab/>
+      </w:r>
+      <w:r>
+        <w:tab/>
+        <w:t>// if (a &gt; b){</w:t>
+      </w:r>
+    </w:p>
+    <w:p>
+      <w:r>
+        <w:tab/>
+      </w:r>
+      <w:r>
+        <w:tab/>
+        <w:t xml:space="preserve">// </w:t>
+      </w:r>
+      <w:r>
+        <w:tab/>
+        <w:t>System.out.println("A lớn hơn B");</w:t>
+      </w:r>
+    </w:p>
+    <w:p>
+      <w:r>
+        <w:tab/>
+      </w:r>
+      <w:r>
+        <w:tab/>
+        <w:t>// }else if (a == b){</w:t>
+      </w:r>
+    </w:p>
+    <w:p>
+      <w:r>
+        <w:tab/>
+      </w:r>
+      <w:r>
+        <w:tab/>
+        <w:t xml:space="preserve">// </w:t>
+      </w:r>
+      <w:r>
+        <w:tab/>
+        <w:t>System.out.println("A bằng hơn B");</w:t>
+      </w:r>
+    </w:p>
+    <w:p>
+      <w:r>
+        <w:tab/>
+      </w:r>
+      <w:r>
+        <w:tab/>
+        <w:t>// }else{</w:t>
+      </w:r>
+    </w:p>
+    <w:p>
+      <w:r>
+        <w:tab/>
+      </w:r>
+      <w:r>
+        <w:tab/>
+        <w:t xml:space="preserve">// </w:t>
+      </w:r>
+      <w:r>
+        <w:tab/>
+        <w:t>System.out.println("A bé hơn B");</w:t>
+      </w:r>
+    </w:p>
+    <w:p>
+      <w:r>
+        <w:tab/>
+      </w:r>
+      <w:r>
+        <w:tab/>
+        <w:t>// }</w:t>
+      </w:r>
+    </w:p>
+    <w:p>
+      <w:r>
+        <w:tab/>
+      </w:r>
+      <w:r>
+        <w:tab/>
+      </w:r>
+    </w:p>
+    <w:p>
+      <w:r>
+        <w:tab/>
+      </w:r>
+      <w:r>
+        <w:tab/>
+        <w:t>// toán tử 1 ngôi : a + b , a - b , a * c</w:t>
+      </w:r>
+    </w:p>
+    <w:p>
+      <w:r>
+        <w:tab/>
+      </w:r>
+      <w:r>
+        <w:tab/>
+        <w:t>// toán tử 2 ngôi : a++ , b-- , c**</w:t>
+      </w:r>
+    </w:p>
+    <w:p>
+      <w:r>
+        <w:tab/>
+      </w:r>
+      <w:r>
+        <w:tab/>
+        <w:t>// toán tử 3 ngôi : bieuthuc ? true : false</w:t>
+      </w:r>
+    </w:p>
+    <w:p>
+      <w:r>
+        <w:tab/>
+      </w:r>
+      <w:r>
+        <w:tab/>
+      </w:r>
+    </w:p>
+    <w:p>
+      <w:r>
+        <w:tab/>
+      </w:r>
+      <w:r>
+        <w:tab/>
+        <w:t>int a = 5;</w:t>
+      </w:r>
+    </w:p>
+    <w:p>
+      <w:r>
+        <w:tab/>
+      </w:r>
+      <w:r>
+        <w:tab/>
+        <w:t>int b = 10;</w:t>
+      </w:r>
+    </w:p>
+    <w:p>
+      <w:r>
+        <w:tab/>
+      </w:r>
+      <w:r>
+        <w:tab/>
+        <w:t>String alert = a &gt; b ? "A lớn hơn B" : "A bé hơn hoặc bằng B";</w:t>
+      </w:r>
+    </w:p>
+    <w:p>
+      <w:r>
+        <w:lastRenderedPageBreak/>
+        <w:tab/>
+      </w:r>
+      <w:r>
+        <w:tab/>
+        <w:t>System.out.println(alert);</w:t>
+      </w:r>
+    </w:p>
+    <w:p>
+      <w:r>
+        <w:tab/>
       </w:r>
     </w:p>
     <w:p>

</xml_diff>